<commit_message>
Update Seminar 0a - Getting Started.docx
Font change
Accepted minor typo corrections
</commit_message>
<xml_diff>
--- a/seminars/seminars_winter_2021/seminar0a/Seminar 0a - Getting Started.docx
+++ b/seminars/seminars_winter_2021/seminar0a/Seminar 0a - Getting Started.docx
@@ -74,13 +74,23 @@
           <w:color w:val="000000"/>
         </w:rPr>
       </w:pPr>
-      <w:r>
-        <w:rPr>
-          <w:rFonts w:ascii="Times New Roman" w:hAnsi="Times New Roman" w:cs="Times New Roman"/>
-          <w:bCs/>
-          <w:color w:val="000000"/>
-        </w:rPr>
-        <w:t xml:space="preserve">Last updated: Marco Tello | </w:t>
+      <w:bookmarkStart w:id="0" w:name="_GoBack"/>
+      <w:r>
+        <w:rPr>
+          <w:rFonts w:ascii="Times New Roman" w:hAnsi="Times New Roman" w:cs="Times New Roman"/>
+          <w:b/>
+          <w:color w:val="000000"/>
+        </w:rPr>
+        <w:t>Last updated</w:t>
+      </w:r>
+      <w:bookmarkEnd w:id="0"/>
+      <w:r>
+        <w:rPr>
+          <w:rFonts w:ascii="Times New Roman" w:hAnsi="Times New Roman" w:cs="Times New Roman"/>
+          <w:bCs/>
+          <w:color w:val="000000"/>
+        </w:rPr>
+        <w:t xml:space="preserve">: Marco Tello | </w:t>
       </w:r>
       <w:hyperlink r:id="rId8" w:history="1">
         <w:r>
@@ -100,8 +110,6 @@
         </w:rPr>
         <w:t xml:space="preserve"> </w:t>
       </w:r>
-      <w:bookmarkStart w:id="0" w:name="_GoBack"/>
-      <w:bookmarkEnd w:id="0"/>
     </w:p>
     <w:p>
       <w:pPr>
@@ -606,9 +614,19 @@
           <w:bCs/>
           <w:color w:val="000000"/>
         </w:rPr>
-        <w:t>getting_started_with_R.Rmd</w:t>
+        <w:t>getting_started_with_</w:t>
+      </w:r>
+      <w:proofErr w:type="gramStart"/>
+      <w:r>
+        <w:rPr>
+          <w:rFonts w:ascii="Times New Roman" w:hAnsi="Times New Roman" w:cs="Times New Roman"/>
+          <w:bCs/>
+          <w:color w:val="000000"/>
+        </w:rPr>
+        <w:t>R.Rmd</w:t>
       </w:r>
       <w:proofErr w:type="spellEnd"/>
+      <w:proofErr w:type="gramEnd"/>
     </w:p>
     <w:p>
       <w:pPr>
@@ -2153,13 +2171,23 @@
         </w:rPr>
         <w:t>In the code above, we have run the command ‘</w:t>
       </w:r>
+      <w:proofErr w:type="gramStart"/>
       <w:r>
         <w:rPr>
           <w:rFonts w:ascii="Times New Roman" w:hAnsi="Times New Roman" w:cs="Times New Roman"/>
           <w:b/>
           <w:color w:val="7F7F7F" w:themeColor="text1" w:themeTint="80"/>
         </w:rPr>
-        <w:t>print(“This is some code”)</w:t>
+        <w:t>print(</w:t>
+      </w:r>
+      <w:proofErr w:type="gramEnd"/>
+      <w:r>
+        <w:rPr>
+          <w:rFonts w:ascii="Times New Roman" w:hAnsi="Times New Roman" w:cs="Times New Roman"/>
+          <w:b/>
+          <w:color w:val="7F7F7F" w:themeColor="text1" w:themeTint="80"/>
+        </w:rPr>
+        <w:t>“This is some code”)</w:t>
       </w:r>
       <w:r>
         <w:rPr>
@@ -2357,9 +2385,19 @@
           <w:i/>
           <w:color w:val="000000"/>
         </w:rPr>
-        <w:t>getting_started_with_R.Rmd</w:t>
+        <w:t>getting_started_with_</w:t>
+      </w:r>
+      <w:proofErr w:type="gramStart"/>
+      <w:r>
+        <w:rPr>
+          <w:rFonts w:ascii="Times New Roman" w:hAnsi="Times New Roman" w:cs="Times New Roman"/>
+          <w:i/>
+          <w:color w:val="000000"/>
+        </w:rPr>
+        <w:t>R.Rmd</w:t>
       </w:r>
       <w:proofErr w:type="spellEnd"/>
+      <w:proofErr w:type="gramEnd"/>
       <w:r>
         <w:rPr>
           <w:rFonts w:ascii="Times New Roman" w:hAnsi="Times New Roman" w:cs="Times New Roman"/>
@@ -2458,7 +2496,23 @@
           <w:rFonts w:ascii="Times New Roman" w:hAnsi="Times New Roman" w:cs="Times New Roman"/>
           <w:color w:val="000000"/>
         </w:rPr>
-        <w:t xml:space="preserve">If this is your first time using R, we suggest you read through </w:t>
+        <w:t xml:space="preserve">If this is your </w:t>
+      </w:r>
+      <w:proofErr w:type="gramStart"/>
+      <w:r>
+        <w:rPr>
+          <w:rFonts w:ascii="Times New Roman" w:hAnsi="Times New Roman" w:cs="Times New Roman"/>
+          <w:color w:val="000000"/>
+        </w:rPr>
+        <w:t>first time</w:t>
+      </w:r>
+      <w:proofErr w:type="gramEnd"/>
+      <w:r>
+        <w:rPr>
+          <w:rFonts w:ascii="Times New Roman" w:hAnsi="Times New Roman" w:cs="Times New Roman"/>
+          <w:color w:val="000000"/>
+        </w:rPr>
+        <w:t xml:space="preserve"> using R, we suggest you read through </w:t>
       </w:r>
       <w:r>
         <w:rPr>
@@ -2921,7 +2975,7 @@
           </mc:Choice>
           <mc:Fallback>
             <w:pict>
-              <v:shapetype w14:anchorId="57C3FB1D" id="_x0000_t34" coordsize="21600,21600" o:spt="34" o:oned="t" adj="10800" path="m,l@0,0@0,21600,21600,21600e" filled="f">
+              <v:shapetype w14:anchorId="0BE6937E" id="_x0000_t34" coordsize="21600,21600" o:spt="34" o:oned="t" adj="10800" path="m,l@0,0@0,21600,21600,21600e" filled="f">
                 <v:stroke joinstyle="miter"/>
                 <v:formulas>
                   <v:f eqn="val #0"/>
@@ -3213,7 +3267,7 @@
           </mc:Choice>
           <mc:Fallback>
             <w:pict>
-              <v:shapetype w14:anchorId="54388BEF" id="_x0000_t32" coordsize="21600,21600" o:spt="32" o:oned="t" path="m,l21600,21600e" filled="f">
+              <v:shapetype w14:anchorId="1D2073D5" id="_x0000_t32" coordsize="21600,21600" o:spt="32" o:oned="t" path="m,l21600,21600e" filled="f">
                 <v:path arrowok="t" fillok="f" o:connecttype="none"/>
                 <o:lock v:ext="edit" shapetype="t"/>
               </v:shapetype>
@@ -3301,7 +3355,7 @@
           </mc:Choice>
           <mc:Fallback>
             <w:pict>
-              <v:shape w14:anchorId="4635EBDA" id="Straight Arrow Connector 17" o:spid="_x0000_s1026" type="#_x0000_t32" style="position:absolute;margin-left:279pt;margin-top:72.8pt;width:99pt;height:0;flip:x y;z-index:251663360;visibility:visible;mso-wrap-style:square;mso-width-percent:0;mso-height-percent:0;mso-wrap-distance-left:9pt;mso-wrap-distance-top:0;mso-wrap-distance-right:9pt;mso-wrap-distance-bottom:0;mso-position-horizontal:absolute;mso-position-horizontal-relative:text;mso-position-vertical:absolute;mso-position-vertical-relative:text;mso-width-percent:0;mso-height-percent:0;mso-width-relative:margin;mso-height-relative:margin" o:gfxdata="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" strokecolor="red" strokeweight="2pt">
+              <v:shape w14:anchorId="5F4604AD" id="Straight Arrow Connector 17" o:spid="_x0000_s1026" type="#_x0000_t32" style="position:absolute;margin-left:279pt;margin-top:72.8pt;width:99pt;height:0;flip:x y;z-index:251663360;visibility:visible;mso-wrap-style:square;mso-width-percent:0;mso-height-percent:0;mso-wrap-distance-left:9pt;mso-wrap-distance-top:0;mso-wrap-distance-right:9pt;mso-wrap-distance-bottom:0;mso-position-horizontal:absolute;mso-position-horizontal-relative:text;mso-position-vertical:absolute;mso-position-vertical-relative:text;mso-width-percent:0;mso-height-percent:0;mso-width-relative:margin;mso-height-relative:margin" o:gfxdata="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" strokecolor="red" strokeweight="2pt">
                 <v:stroke endarrow="open"/>
               </v:shape>
             </w:pict>
@@ -3452,7 +3506,7 @@
           </mc:Choice>
           <mc:Fallback>
             <w:pict>
-              <v:shape w14:anchorId="09D0CB66" id="Elbow Connector 25" o:spid="_x0000_s1026" type="#_x0000_t34" style="position:absolute;margin-left:54pt;margin-top:177.9pt;width:378pt;height:14.05pt;rotation:180;flip:y;z-index:251669504;visibility:visible;mso-wrap-style:square;mso-width-percent:0;mso-height-percent:0;mso-wrap-distance-left:9pt;mso-wrap-distance-top:0;mso-wrap-distance-right:9pt;mso-wrap-distance-bottom:0;mso-position-horizontal:absolute;mso-position-horizontal-relative:text;mso-position-vertical:absolute;mso-position-vertical-relative:text;mso-width-percent:0;mso-height-percent:0;mso-width-relative:margin;mso-height-relative:margin" o:gfxdata="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" adj="-17" strokecolor="red" strokeweight="2pt">
+              <v:shape w14:anchorId="0712FFED" id="Elbow Connector 25" o:spid="_x0000_s1026" type="#_x0000_t34" style="position:absolute;margin-left:54pt;margin-top:177.9pt;width:378pt;height:14.05pt;rotation:180;flip:y;z-index:251669504;visibility:visible;mso-wrap-style:square;mso-width-percent:0;mso-height-percent:0;mso-wrap-distance-left:9pt;mso-wrap-distance-top:0;mso-wrap-distance-right:9pt;mso-wrap-distance-bottom:0;mso-position-horizontal:absolute;mso-position-horizontal-relative:text;mso-position-vertical:absolute;mso-position-vertical-relative:text;mso-width-percent:0;mso-height-percent:0;mso-width-relative:margin;mso-height-relative:margin" o:gfxdata="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" adj="-17" strokecolor="red" strokeweight="2pt">
                 <v:stroke endarrow="open"/>
               </v:shape>
             </w:pict>
@@ -3663,7 +3717,7 @@
           </mc:Choice>
           <mc:Fallback>
             <w:pict>
-              <v:shape w14:anchorId="12CFC494" id="Elbow Connector 24" o:spid="_x0000_s1026" type="#_x0000_t34" style="position:absolute;margin-left:99pt;margin-top:115pt;width:333pt;height:18pt;rotation:180;z-index:251668480;visibility:visible;mso-wrap-style:square;mso-width-percent:0;mso-height-percent:0;mso-wrap-distance-left:9pt;mso-wrap-distance-top:0;mso-wrap-distance-right:9pt;mso-wrap-distance-bottom:0;mso-position-horizontal:absolute;mso-position-horizontal-relative:text;mso-position-vertical:absolute;mso-position-vertical-relative:text;mso-width-percent:0;mso-height-percent:0;mso-width-relative:margin;mso-height-relative:margin" o:gfxdata="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" adj="-62" strokecolor="red" strokeweight="2pt">
+              <v:shape w14:anchorId="387A2172" id="Elbow Connector 24" o:spid="_x0000_s1026" type="#_x0000_t34" style="position:absolute;margin-left:99pt;margin-top:115pt;width:333pt;height:18pt;rotation:180;z-index:251668480;visibility:visible;mso-wrap-style:square;mso-width-percent:0;mso-height-percent:0;mso-wrap-distance-left:9pt;mso-wrap-distance-top:0;mso-wrap-distance-right:9pt;mso-wrap-distance-bottom:0;mso-position-horizontal:absolute;mso-position-horizontal-relative:text;mso-position-vertical:absolute;mso-position-vertical-relative:text;mso-width-percent:0;mso-height-percent:0;mso-width-relative:margin;mso-height-relative:margin" o:gfxdata="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" adj="-62" strokecolor="red" strokeweight="2pt">
                 <v:stroke endarrow="open"/>
               </v:shape>
             </w:pict>

</xml_diff>